<commit_message>
REPORTGEN-390 : add chinese template from Kevin
</commit_message>
<xml_diff>
--- a/CastReporting.Reporting/TemplatesFiles/zh-CN/Generic Graph Definition.docx
+++ b/CastReporting.Reporting/TemplatesFiles/zh-CN/Generic Graph Definition.docx
@@ -4191,7 +4191,25 @@
           <w:sz w:val="20"/>
           <w:szCs w:val="24"/>
         </w:rPr>
-        <w:t xml:space="preserve"> id from quality model (eg page</w:t>
+        <w:t xml:space="preserve"> id from quality model (</w:t>
+      </w:r>
+      <w:proofErr w:type="spellStart"/>
+      <w:r>
+        <w:rPr>
+          <w:rFonts w:ascii="Open Sans" w:hAnsi="Open Sans" w:cs="Open Sans"/>
+          <w:sz w:val="20"/>
+          <w:szCs w:val="24"/>
+        </w:rPr>
+        <w:t>eg</w:t>
+      </w:r>
+      <w:proofErr w:type="spellEnd"/>
+      <w:r>
+        <w:rPr>
+          <w:rFonts w:ascii="Open Sans" w:hAnsi="Open Sans" w:cs="Open Sans"/>
+          <w:sz w:val="20"/>
+          <w:szCs w:val="24"/>
+        </w:rPr>
+        <w:t xml:space="preserve"> page</w:t>
       </w:r>
       <w:r>
         <w:rPr>
@@ -4243,7 +4261,25 @@
           <w:sz w:val="20"/>
           <w:szCs w:val="24"/>
         </w:rPr>
-        <w:t>** The selection of metrics by standard quality tag name should only be used for an application where the extension “Standard Quality Rules” is installed. If not, no metrics will be selected and graph will be empty.</w:t>
+        <w:t>** The selection of metrics by standard quality tag name should only be used for an application where the extension “</w:t>
+      </w:r>
+      <w:r>
+        <w:rPr>
+          <w:rFonts w:ascii="Open Sans" w:hAnsi="Open Sans" w:cs="Open Sans"/>
+          <w:sz w:val="20"/>
+          <w:szCs w:val="24"/>
+        </w:rPr>
+        <w:t>Quality Standards Support</w:t>
+      </w:r>
+      <w:bookmarkStart w:id="0" w:name="_GoBack"/>
+      <w:bookmarkEnd w:id="0"/>
+      <w:r>
+        <w:rPr>
+          <w:rFonts w:ascii="Open Sans" w:hAnsi="Open Sans" w:cs="Open Sans"/>
+          <w:sz w:val="20"/>
+          <w:szCs w:val="24"/>
+        </w:rPr>
+        <w:t>” is installed. If not, no metrics will be selected and graph will be empty.</w:t>
       </w:r>
     </w:p>
     <w:p>
@@ -6329,7 +6365,6 @@
           <w:lang w:val="en-GB"/>
         </w:rPr>
       </w:pPr>
-      <w:bookmarkStart w:id="0" w:name="_GoBack"/>
       <w:r>
         <w:rPr>
           <w:rFonts w:ascii="Open Sans" w:hAnsi="Open Sans" w:cs="Open Sans"/>
@@ -6349,7 +6384,6 @@
           </wp:inline>
         </w:drawing>
       </w:r>
-      <w:bookmarkEnd w:id="0"/>
     </w:p>
     <w:p>
       <w:pPr>
@@ -19939,7 +19973,7 @@
 </file>
 
 <file path=customXml/itemProps1.xml><?xml version="1.0" encoding="utf-8"?>
-<ds:datastoreItem xmlns:ds="http://schemas.openxmlformats.org/officeDocument/2006/customXml" ds:itemID="{C7AD56FE-8EE8-4C6C-97FA-D4B2461457D7}">
+<ds:datastoreItem xmlns:ds="http://schemas.openxmlformats.org/officeDocument/2006/customXml" ds:itemID="{D212B162-552A-47BB-8E2E-A13B4E893245}">
   <ds:schemaRefs>
     <ds:schemaRef ds:uri="http://schemas.openxmlformats.org/officeDocument/2006/bibliography"/>
   </ds:schemaRefs>

</xml_diff>